<commit_message>
last commit before 0.1 version
</commit_message>
<xml_diff>
--- a/src/main/resources/TMM_User_guide_0.1.docx
+++ b/src/main/resources/TMM_User_guide_0.1.docx
@@ -59,7 +59,7 @@
             <mc:AlternateContent>
               <mc:Choice Requires="wps">
                 <w:drawing>
-                  <wp:inline distT="0" distB="0" distL="0" distR="0" wp14:anchorId="3AEF23B8" wp14:editId="033A105B">
+                  <wp:inline distT="0" distB="0" distL="0" distR="0" wp14:anchorId="4C5D2F4C" wp14:editId="2DEC6594">
                     <wp:extent cx="4257675" cy="939165"/>
                     <wp:effectExtent l="0" t="0" r="0" b="0"/>
                     <wp:docPr id="7" name="Rectangle 42"/>
@@ -166,13 +166,17 @@
                 </w:pPr>
                 <w:r>
                   <w:rPr>
+                    <w:smallCaps/>
                     <w:noProof/>
+                    <w:color w:val="000000" w:themeColor="text1"/>
+                    <w:sz w:val="64"/>
+                    <w:szCs w:val="48"/>
                   </w:rPr>
                   <w:drawing>
-                    <wp:inline distT="0" distB="0" distL="0" distR="0" wp14:anchorId="6592239C" wp14:editId="326D0C7D">
-                      <wp:extent cx="1489363" cy="1097425"/>
-                      <wp:effectExtent l="0" t="0" r="0" b="7620"/>
-                      <wp:docPr id="9" name="Picture 9"/>
+                    <wp:inline distT="0" distB="0" distL="0" distR="0">
+                      <wp:extent cx="1491644" cy="1220209"/>
+                      <wp:effectExtent l="0" t="0" r="0" b="0"/>
+                      <wp:docPr id="2" name="Picture 2"/>
                       <wp:cNvGraphicFramePr>
                         <a:graphicFrameLocks xmlns:a="http://schemas.openxmlformats.org/drawingml/2006/main" noChangeAspect="1"/>
                       </wp:cNvGraphicFramePr>
@@ -180,11 +184,17 @@
                         <a:graphicData uri="http://schemas.openxmlformats.org/drawingml/2006/picture">
                           <pic:pic xmlns:pic="http://schemas.openxmlformats.org/drawingml/2006/picture">
                             <pic:nvPicPr>
-                              <pic:cNvPr id="0" name=""/>
+                              <pic:cNvPr id="0" name="tmm_logo.png"/>
                               <pic:cNvPicPr/>
                             </pic:nvPicPr>
                             <pic:blipFill>
-                              <a:blip r:embed="rId10"/>
+                              <a:blip r:embed="rId10" cstate="print">
+                                <a:extLst>
+                                  <a:ext uri="{28A0092B-C50C-407E-A947-70E740481C1C}">
+                                    <a14:useLocalDpi xmlns:a14="http://schemas.microsoft.com/office/drawing/2010/main" val="0"/>
+                                  </a:ext>
+                                </a:extLst>
+                              </a:blip>
                               <a:stretch>
                                 <a:fillRect/>
                               </a:stretch>
@@ -192,7 +202,7 @@
                             <pic:spPr>
                               <a:xfrm>
                                 <a:off x="0" y="0"/>
-                                <a:ext cx="1487330" cy="1095927"/>
+                                <a:ext cx="1493619" cy="1221824"/>
                               </a:xfrm>
                               <a:prstGeom prst="rect">
                                 <a:avLst/>
@@ -217,6 +227,7 @@
                     <w:dataBinding w:prefixMappings="xmlns:ns0='http://schemas.openxmlformats.org/officeDocument/2006/extended-properties'" w:xpath="/ns0:Properties[1]/ns0:Company[1]" w:storeItemID="{6668398D-A668-4E3E-A5EB-62B293D839F1}"/>
                     <w:text/>
                   </w:sdtPr>
+                  <w:sdtEndPr/>
                   <w:sdtContent>
                     <w:r>
                       <w:rPr>
@@ -355,6 +366,8 @@
           <w:sz w:val="28"/>
         </w:rPr>
       </w:pPr>
+      <w:bookmarkStart w:id="0" w:name="_GoBack"/>
+      <w:bookmarkEnd w:id="0"/>
       <w:r>
         <w:rPr>
           <w:color w:val="595959" w:themeColor="text1" w:themeTint="A6"/>
@@ -572,7 +585,7 @@
         </w:rPr>
         <w:br w:type="page"/>
       </w:r>
-      <w:bookmarkStart w:id="0" w:name="_Toc482199789"/>
+      <w:bookmarkStart w:id="1" w:name="_Toc483053985"/>
       <w:r>
         <w:rPr>
           <w:color w:val="000000" w:themeColor="text1"/>
@@ -592,7 +605,7 @@
         </w:rPr>
         <w:t>Guide</w:t>
       </w:r>
-      <w:bookmarkEnd w:id="0"/>
+      <w:bookmarkEnd w:id="1"/>
     </w:p>
     <w:p>
       <w:pPr>
@@ -638,63 +651,108 @@
         </w:rPr>
         <w:fldChar w:fldCharType="separate"/>
       </w:r>
-      <w:hyperlink w:anchor="_Toc482199789" w:history="1">
-        <w:r>
-          <w:rPr>
-            <w:rStyle w:val="Hyperlink"/>
-            <w:noProof/>
-          </w:rPr>
-          <w:t>TMM User Guide</w:t>
-        </w:r>
-        <w:r>
-          <w:rPr>
-            <w:noProof/>
-            <w:webHidden/>
-          </w:rPr>
-          <w:tab/>
-        </w:r>
-        <w:r>
-          <w:rPr>
-            <w:noProof/>
-            <w:webHidden/>
-          </w:rPr>
-          <w:fldChar w:fldCharType="begin"/>
-        </w:r>
-        <w:r>
-          <w:rPr>
-            <w:noProof/>
-            <w:webHidden/>
-          </w:rPr>
-          <w:instrText xml:space="preserve"> PAGEREF _Toc482199789 \h </w:instrText>
-        </w:r>
-        <w:r>
-          <w:rPr>
-            <w:noProof/>
-            <w:webHidden/>
-          </w:rPr>
-        </w:r>
-        <w:r>
-          <w:rPr>
-            <w:noProof/>
-            <w:webHidden/>
-          </w:rPr>
-          <w:fldChar w:fldCharType="separate"/>
-        </w:r>
-        <w:r>
-          <w:rPr>
-            <w:noProof/>
-            <w:webHidden/>
-          </w:rPr>
-          <w:t>1</w:t>
-        </w:r>
-        <w:r>
-          <w:rPr>
-            <w:noProof/>
-            <w:webHidden/>
-          </w:rPr>
-          <w:fldChar w:fldCharType="end"/>
-        </w:r>
-      </w:hyperlink>
+      <w:r>
+        <w:rPr>
+          <w:rStyle w:val="Hyperlink"/>
+          <w:noProof/>
+        </w:rPr>
+        <w:fldChar w:fldCharType="begin"/>
+      </w:r>
+      <w:r>
+        <w:rPr>
+          <w:rStyle w:val="Hyperlink"/>
+          <w:noProof/>
+        </w:rPr>
+        <w:instrText xml:space="preserve"> </w:instrText>
+      </w:r>
+      <w:r>
+        <w:rPr>
+          <w:noProof/>
+        </w:rPr>
+        <w:instrText>HYPERLINK \l "_Toc483053985"</w:instrText>
+      </w:r>
+      <w:r>
+        <w:rPr>
+          <w:rStyle w:val="Hyperlink"/>
+          <w:noProof/>
+        </w:rPr>
+        <w:instrText xml:space="preserve"> </w:instrText>
+      </w:r>
+      <w:r>
+        <w:rPr>
+          <w:rStyle w:val="Hyperlink"/>
+          <w:noProof/>
+        </w:rPr>
+      </w:r>
+      <w:r>
+        <w:rPr>
+          <w:rStyle w:val="Hyperlink"/>
+          <w:noProof/>
+        </w:rPr>
+        <w:fldChar w:fldCharType="separate"/>
+      </w:r>
+      <w:r>
+        <w:rPr>
+          <w:rStyle w:val="Hyperlink"/>
+          <w:noProof/>
+        </w:rPr>
+        <w:t>TMM User Guide</w:t>
+      </w:r>
+      <w:r>
+        <w:rPr>
+          <w:noProof/>
+          <w:webHidden/>
+        </w:rPr>
+        <w:tab/>
+      </w:r>
+      <w:r>
+        <w:rPr>
+          <w:noProof/>
+          <w:webHidden/>
+        </w:rPr>
+        <w:fldChar w:fldCharType="begin"/>
+      </w:r>
+      <w:r>
+        <w:rPr>
+          <w:noProof/>
+          <w:webHidden/>
+        </w:rPr>
+        <w:instrText xml:space="preserve"> PAGEREF _Toc483053985 \h </w:instrText>
+      </w:r>
+      <w:r>
+        <w:rPr>
+          <w:noProof/>
+          <w:webHidden/>
+        </w:rPr>
+      </w:r>
+      <w:r>
+        <w:rPr>
+          <w:noProof/>
+          <w:webHidden/>
+        </w:rPr>
+        <w:fldChar w:fldCharType="separate"/>
+      </w:r>
+      <w:r>
+        <w:rPr>
+          <w:noProof/>
+          <w:webHidden/>
+        </w:rPr>
+        <w:t>1</w:t>
+      </w:r>
+      <w:r>
+        <w:rPr>
+          <w:noProof/>
+          <w:webHidden/>
+        </w:rPr>
+        <w:fldChar w:fldCharType="end"/>
+      </w:r>
+      <w:r>
+        <w:rPr>
+          <w:rStyle w:val="Hyperlink"/>
+          <w:noProof/>
+        </w:rPr>
+        <w:fldChar w:fldCharType="end"/>
+      </w:r>
     </w:p>
     <w:p>
       <w:pPr>
@@ -707,7 +765,7 @@
           <w:noProof/>
         </w:rPr>
       </w:pPr>
-      <w:hyperlink w:anchor="_Toc482199790" w:history="1">
+      <w:hyperlink w:anchor="_Toc483053986" w:history="1">
         <w:r>
           <w:rPr>
             <w:rStyle w:val="Hyperlink"/>
@@ -734,7 +792,7 @@
             <w:noProof/>
             <w:webHidden/>
           </w:rPr>
-          <w:instrText xml:space="preserve"> PAGEREF _Toc482199790 \h </w:instrText>
+          <w:instrText xml:space="preserve"> PAGEREF _Toc483053986 \h </w:instrText>
         </w:r>
         <w:r>
           <w:rPr>
@@ -754,7 +812,7 @@
             <w:noProof/>
             <w:webHidden/>
           </w:rPr>
-          <w:t>2</w:t>
+          <w:t>3</w:t>
         </w:r>
         <w:r>
           <w:rPr>
@@ -776,7 +834,7 @@
           <w:noProof/>
         </w:rPr>
       </w:pPr>
-      <w:hyperlink w:anchor="_Toc482199791" w:history="1">
+      <w:hyperlink w:anchor="_Toc483053987" w:history="1">
         <w:r>
           <w:rPr>
             <w:rStyle w:val="Hyperlink"/>
@@ -803,7 +861,7 @@
             <w:noProof/>
             <w:webHidden/>
           </w:rPr>
-          <w:instrText xml:space="preserve"> PAGEREF _Toc482199791 \h </w:instrText>
+          <w:instrText xml:space="preserve"> PAGEREF _Toc483053987 \h </w:instrText>
         </w:r>
         <w:r>
           <w:rPr>
@@ -823,7 +881,7 @@
             <w:noProof/>
             <w:webHidden/>
           </w:rPr>
-          <w:t>2</w:t>
+          <w:t>3</w:t>
         </w:r>
         <w:r>
           <w:rPr>
@@ -845,7 +903,7 @@
           <w:noProof/>
         </w:rPr>
       </w:pPr>
-      <w:hyperlink w:anchor="_Toc482199792" w:history="1">
+      <w:hyperlink w:anchor="_Toc483053988" w:history="1">
         <w:r>
           <w:rPr>
             <w:rStyle w:val="Hyperlink"/>
@@ -872,7 +930,7 @@
             <w:noProof/>
             <w:webHidden/>
           </w:rPr>
-          <w:instrText xml:space="preserve"> PAGEREF _Toc482199792 \h </w:instrText>
+          <w:instrText xml:space="preserve"> PAGEREF _Toc483053988 \h </w:instrText>
         </w:r>
         <w:r>
           <w:rPr>
@@ -892,7 +950,7 @@
             <w:noProof/>
             <w:webHidden/>
           </w:rPr>
-          <w:t>2</w:t>
+          <w:t>3</w:t>
         </w:r>
         <w:r>
           <w:rPr>
@@ -914,7 +972,7 @@
           <w:noProof/>
         </w:rPr>
       </w:pPr>
-      <w:hyperlink w:anchor="_Toc482199793" w:history="1">
+      <w:hyperlink w:anchor="_Toc483053989" w:history="1">
         <w:r>
           <w:rPr>
             <w:rStyle w:val="Hyperlink"/>
@@ -941,7 +999,7 @@
             <w:noProof/>
             <w:webHidden/>
           </w:rPr>
-          <w:instrText xml:space="preserve"> PAGEREF _Toc482199793 \h </w:instrText>
+          <w:instrText xml:space="preserve"> PAGEREF _Toc483053989 \h </w:instrText>
         </w:r>
         <w:r>
           <w:rPr>
@@ -961,7 +1019,7 @@
             <w:noProof/>
             <w:webHidden/>
           </w:rPr>
-          <w:t>2</w:t>
+          <w:t>3</w:t>
         </w:r>
         <w:r>
           <w:rPr>
@@ -983,7 +1041,7 @@
           <w:noProof/>
         </w:rPr>
       </w:pPr>
-      <w:hyperlink w:anchor="_Toc482199794" w:history="1">
+      <w:hyperlink w:anchor="_Toc483053990" w:history="1">
         <w:r>
           <w:rPr>
             <w:rStyle w:val="Hyperlink"/>
@@ -1010,7 +1068,7 @@
             <w:noProof/>
             <w:webHidden/>
           </w:rPr>
-          <w:instrText xml:space="preserve"> PAGEREF _Toc482199794 \h </w:instrText>
+          <w:instrText xml:space="preserve"> PAGEREF _Toc483053990 \h </w:instrText>
         </w:r>
         <w:r>
           <w:rPr>
@@ -1030,7 +1088,7 @@
             <w:noProof/>
             <w:webHidden/>
           </w:rPr>
-          <w:t>3</w:t>
+          <w:t>4</w:t>
         </w:r>
         <w:r>
           <w:rPr>
@@ -1052,7 +1110,7 @@
           <w:noProof/>
         </w:rPr>
       </w:pPr>
-      <w:hyperlink w:anchor="_Toc482199795" w:history="1">
+      <w:hyperlink w:anchor="_Toc483053991" w:history="1">
         <w:r>
           <w:rPr>
             <w:rStyle w:val="Hyperlink"/>
@@ -1079,7 +1137,7 @@
             <w:noProof/>
             <w:webHidden/>
           </w:rPr>
-          <w:instrText xml:space="preserve"> PAGEREF _Toc482199795 \h </w:instrText>
+          <w:instrText xml:space="preserve"> PAGEREF _Toc483053991 \h </w:instrText>
         </w:r>
         <w:r>
           <w:rPr>
@@ -1099,7 +1157,7 @@
             <w:noProof/>
             <w:webHidden/>
           </w:rPr>
-          <w:t>4</w:t>
+          <w:t>5</w:t>
         </w:r>
         <w:r>
           <w:rPr>
@@ -1121,13 +1179,13 @@
           <w:noProof/>
         </w:rPr>
       </w:pPr>
-      <w:hyperlink w:anchor="_Toc482199796" w:history="1">
+      <w:hyperlink w:anchor="_Toc483053992" w:history="1">
         <w:r>
           <w:rPr>
             <w:rStyle w:val="Hyperlink"/>
             <w:noProof/>
           </w:rPr>
-          <w:t>Installing PSFC 1.1.3</w:t>
+          <w:t>Dependencies</w:t>
         </w:r>
         <w:r>
           <w:rPr>
@@ -1148,7 +1206,7 @@
             <w:noProof/>
             <w:webHidden/>
           </w:rPr>
-          <w:instrText xml:space="preserve"> PAGEREF _Toc482199796 \h </w:instrText>
+          <w:instrText xml:space="preserve"> PAGEREF _Toc483053992 \h </w:instrText>
         </w:r>
         <w:r>
           <w:rPr>
@@ -1168,7 +1226,145 @@
             <w:noProof/>
             <w:webHidden/>
           </w:rPr>
-          <w:t>4</w:t>
+          <w:t>5</w:t>
+        </w:r>
+        <w:r>
+          <w:rPr>
+            <w:noProof/>
+            <w:webHidden/>
+          </w:rPr>
+          <w:fldChar w:fldCharType="end"/>
+        </w:r>
+      </w:hyperlink>
+    </w:p>
+    <w:p>
+      <w:pPr>
+        <w:pStyle w:val="TOC3"/>
+        <w:tabs>
+          <w:tab w:val="right" w:leader="dot" w:pos="9679"/>
+        </w:tabs>
+        <w:rPr>
+          <w:rFonts w:asciiTheme="minorHAnsi" w:eastAsiaTheme="minorEastAsia" w:hAnsiTheme="minorHAnsi" w:cstheme="minorBidi"/>
+          <w:noProof/>
+        </w:rPr>
+      </w:pPr>
+      <w:hyperlink w:anchor="_Toc483053993" w:history="1">
+        <w:r>
+          <w:rPr>
+            <w:rStyle w:val="Hyperlink"/>
+            <w:noProof/>
+          </w:rPr>
+          <w:t>Install Cytoscape</w:t>
+        </w:r>
+        <w:r>
+          <w:rPr>
+            <w:noProof/>
+            <w:webHidden/>
+          </w:rPr>
+          <w:tab/>
+        </w:r>
+        <w:r>
+          <w:rPr>
+            <w:noProof/>
+            <w:webHidden/>
+          </w:rPr>
+          <w:fldChar w:fldCharType="begin"/>
+        </w:r>
+        <w:r>
+          <w:rPr>
+            <w:noProof/>
+            <w:webHidden/>
+          </w:rPr>
+          <w:instrText xml:space="preserve"> PAGEREF _Toc483053993 \h </w:instrText>
+        </w:r>
+        <w:r>
+          <w:rPr>
+            <w:noProof/>
+            <w:webHidden/>
+          </w:rPr>
+        </w:r>
+        <w:r>
+          <w:rPr>
+            <w:noProof/>
+            <w:webHidden/>
+          </w:rPr>
+          <w:fldChar w:fldCharType="separate"/>
+        </w:r>
+        <w:r>
+          <w:rPr>
+            <w:noProof/>
+            <w:webHidden/>
+          </w:rPr>
+          <w:t>5</w:t>
+        </w:r>
+        <w:r>
+          <w:rPr>
+            <w:noProof/>
+            <w:webHidden/>
+          </w:rPr>
+          <w:fldChar w:fldCharType="end"/>
+        </w:r>
+      </w:hyperlink>
+    </w:p>
+    <w:p>
+      <w:pPr>
+        <w:pStyle w:val="TOC3"/>
+        <w:tabs>
+          <w:tab w:val="right" w:leader="dot" w:pos="9679"/>
+        </w:tabs>
+        <w:rPr>
+          <w:rFonts w:asciiTheme="minorHAnsi" w:eastAsiaTheme="minorEastAsia" w:hAnsiTheme="minorHAnsi" w:cstheme="minorBidi"/>
+          <w:noProof/>
+        </w:rPr>
+      </w:pPr>
+      <w:hyperlink w:anchor="_Toc483053994" w:history="1">
+        <w:r>
+          <w:rPr>
+            <w:rStyle w:val="Hyperlink"/>
+            <w:noProof/>
+          </w:rPr>
+          <w:t>Install PSFC</w:t>
+        </w:r>
+        <w:r>
+          <w:rPr>
+            <w:noProof/>
+            <w:webHidden/>
+          </w:rPr>
+          <w:tab/>
+        </w:r>
+        <w:r>
+          <w:rPr>
+            <w:noProof/>
+            <w:webHidden/>
+          </w:rPr>
+          <w:fldChar w:fldCharType="begin"/>
+        </w:r>
+        <w:r>
+          <w:rPr>
+            <w:noProof/>
+            <w:webHidden/>
+          </w:rPr>
+          <w:instrText xml:space="preserve"> PAGEREF _Toc483053994 \h </w:instrText>
+        </w:r>
+        <w:r>
+          <w:rPr>
+            <w:noProof/>
+            <w:webHidden/>
+          </w:rPr>
+        </w:r>
+        <w:r>
+          <w:rPr>
+            <w:noProof/>
+            <w:webHidden/>
+          </w:rPr>
+          <w:fldChar w:fldCharType="separate"/>
+        </w:r>
+        <w:r>
+          <w:rPr>
+            <w:noProof/>
+            <w:webHidden/>
+          </w:rPr>
+          <w:t>5</w:t>
         </w:r>
         <w:r>
           <w:rPr>
@@ -1190,13 +1386,13 @@
           <w:noProof/>
         </w:rPr>
       </w:pPr>
-      <w:hyperlink w:anchor="_Toc482199797" w:history="1">
+      <w:hyperlink w:anchor="_Toc483053995" w:history="1">
         <w:r>
           <w:rPr>
             <w:rStyle w:val="Hyperlink"/>
             <w:noProof/>
           </w:rPr>
-          <w:t>Installing TMM 0.1</w:t>
+          <w:t>Install TMM 0.1</w:t>
         </w:r>
         <w:r>
           <w:rPr>
@@ -1217,7 +1413,7 @@
             <w:noProof/>
             <w:webHidden/>
           </w:rPr>
-          <w:instrText xml:space="preserve"> PAGEREF _Toc482199797 \h </w:instrText>
+          <w:instrText xml:space="preserve"> PAGEREF _Toc483053995 \h </w:instrText>
         </w:r>
         <w:r>
           <w:rPr>
@@ -1237,7 +1433,7 @@
             <w:noProof/>
             <w:webHidden/>
           </w:rPr>
-          <w:t>4</w:t>
+          <w:t>5</w:t>
         </w:r>
         <w:r>
           <w:rPr>
@@ -1259,7 +1455,7 @@
           <w:noProof/>
         </w:rPr>
       </w:pPr>
-      <w:hyperlink w:anchor="_Toc482199798" w:history="1">
+      <w:hyperlink w:anchor="_Toc483053996" w:history="1">
         <w:r>
           <w:rPr>
             <w:rStyle w:val="Hyperlink"/>
@@ -1286,7 +1482,7 @@
             <w:noProof/>
             <w:webHidden/>
           </w:rPr>
-          <w:instrText xml:space="preserve"> PAGEREF _Toc482199798 \h </w:instrText>
+          <w:instrText xml:space="preserve"> PAGEREF _Toc483053996 \h </w:instrText>
         </w:r>
         <w:r>
           <w:rPr>
@@ -1306,7 +1502,7 @@
             <w:noProof/>
             <w:webHidden/>
           </w:rPr>
-          <w:t>5</w:t>
+          <w:t>6</w:t>
         </w:r>
         <w:r>
           <w:rPr>
@@ -1328,7 +1524,7 @@
           <w:noProof/>
         </w:rPr>
       </w:pPr>
-      <w:hyperlink w:anchor="_Toc482199799" w:history="1">
+      <w:hyperlink w:anchor="_Toc483053997" w:history="1">
         <w:r>
           <w:rPr>
             <w:rStyle w:val="Hyperlink"/>
@@ -1355,7 +1551,7 @@
             <w:noProof/>
             <w:webHidden/>
           </w:rPr>
-          <w:instrText xml:space="preserve"> PAGEREF _Toc482199799 \h </w:instrText>
+          <w:instrText xml:space="preserve"> PAGEREF _Toc483053997 \h </w:instrText>
         </w:r>
         <w:r>
           <w:rPr>
@@ -1375,7 +1571,7 @@
             <w:noProof/>
             <w:webHidden/>
           </w:rPr>
-          <w:t>5</w:t>
+          <w:t>6</w:t>
         </w:r>
         <w:r>
           <w:rPr>
@@ -1397,7 +1593,7 @@
           <w:noProof/>
         </w:rPr>
       </w:pPr>
-      <w:hyperlink w:anchor="_Toc482199800" w:history="1">
+      <w:hyperlink w:anchor="_Toc483053998" w:history="1">
         <w:r>
           <w:rPr>
             <w:rStyle w:val="Hyperlink"/>
@@ -1424,7 +1620,7 @@
             <w:noProof/>
             <w:webHidden/>
           </w:rPr>
-          <w:instrText xml:space="preserve"> PAGEREF _Toc482199800 \h </w:instrText>
+          <w:instrText xml:space="preserve"> PAGEREF _Toc483053998 \h </w:instrText>
         </w:r>
         <w:r>
           <w:rPr>
@@ -1444,7 +1640,7 @@
             <w:noProof/>
             <w:webHidden/>
           </w:rPr>
-          <w:t>5</w:t>
+          <w:t>6</w:t>
         </w:r>
         <w:r>
           <w:rPr>
@@ -1466,7 +1662,7 @@
           <w:noProof/>
         </w:rPr>
       </w:pPr>
-      <w:hyperlink w:anchor="_Toc482199801" w:history="1">
+      <w:hyperlink w:anchor="_Toc483053999" w:history="1">
         <w:r>
           <w:rPr>
             <w:rStyle w:val="Hyperlink"/>
@@ -1494,7 +1690,7 @@
             <w:noProof/>
             <w:webHidden/>
           </w:rPr>
-          <w:instrText xml:space="preserve"> PAGEREF _Toc482199801 \h </w:instrText>
+          <w:instrText xml:space="preserve"> PAGEREF _Toc483053999 \h </w:instrText>
         </w:r>
         <w:r>
           <w:rPr>
@@ -1514,7 +1710,7 @@
             <w:noProof/>
             <w:webHidden/>
           </w:rPr>
-          <w:t>5</w:t>
+          <w:t>6</w:t>
         </w:r>
         <w:r>
           <w:rPr>
@@ -1536,7 +1732,7 @@
           <w:noProof/>
         </w:rPr>
       </w:pPr>
-      <w:hyperlink w:anchor="_Toc482199802" w:history="1">
+      <w:hyperlink w:anchor="_Toc483054000" w:history="1">
         <w:r>
           <w:rPr>
             <w:rStyle w:val="Hyperlink"/>
@@ -1564,7 +1760,7 @@
             <w:noProof/>
             <w:webHidden/>
           </w:rPr>
-          <w:instrText xml:space="preserve"> PAGEREF _Toc482199802 \h </w:instrText>
+          <w:instrText xml:space="preserve"> PAGEREF _Toc483054000 \h </w:instrText>
         </w:r>
         <w:r>
           <w:rPr>
@@ -1584,7 +1780,7 @@
             <w:noProof/>
             <w:webHidden/>
           </w:rPr>
-          <w:t>5</w:t>
+          <w:t>6</w:t>
         </w:r>
         <w:r>
           <w:rPr>
@@ -1606,7 +1802,7 @@
           <w:noProof/>
         </w:rPr>
       </w:pPr>
-      <w:hyperlink w:anchor="_Toc482199803" w:history="1">
+      <w:hyperlink w:anchor="_Toc483054001" w:history="1">
         <w:r>
           <w:rPr>
             <w:rStyle w:val="Hyperlink"/>
@@ -1634,7 +1830,7 @@
             <w:noProof/>
             <w:webHidden/>
           </w:rPr>
-          <w:instrText xml:space="preserve"> PAGEREF _Toc482199803 \h </w:instrText>
+          <w:instrText xml:space="preserve"> PAGEREF _Toc483054001 \h </w:instrText>
         </w:r>
         <w:r>
           <w:rPr>
@@ -1654,7 +1850,7 @@
             <w:noProof/>
             <w:webHidden/>
           </w:rPr>
-          <w:t>6</w:t>
+          <w:t>7</w:t>
         </w:r>
         <w:r>
           <w:rPr>
@@ -1676,7 +1872,7 @@
           <w:noProof/>
         </w:rPr>
       </w:pPr>
-      <w:hyperlink w:anchor="_Toc482199804" w:history="1">
+      <w:hyperlink w:anchor="_Toc483054002" w:history="1">
         <w:r>
           <w:rPr>
             <w:rStyle w:val="Hyperlink"/>
@@ -1704,7 +1900,7 @@
             <w:noProof/>
             <w:webHidden/>
           </w:rPr>
-          <w:instrText xml:space="preserve"> PAGEREF _Toc482199804 \h </w:instrText>
+          <w:instrText xml:space="preserve"> PAGEREF _Toc483054002 \h </w:instrText>
         </w:r>
         <w:r>
           <w:rPr>
@@ -1724,7 +1920,7 @@
             <w:noProof/>
             <w:webHidden/>
           </w:rPr>
-          <w:t>6</w:t>
+          <w:t>7</w:t>
         </w:r>
         <w:r>
           <w:rPr>
@@ -1746,7 +1942,7 @@
           <w:noProof/>
         </w:rPr>
       </w:pPr>
-      <w:hyperlink w:anchor="_Toc482199805" w:history="1">
+      <w:hyperlink w:anchor="_Toc483054003" w:history="1">
         <w:r>
           <w:rPr>
             <w:rStyle w:val="Hyperlink"/>
@@ -1774,7 +1970,7 @@
             <w:noProof/>
             <w:webHidden/>
           </w:rPr>
-          <w:instrText xml:space="preserve"> PAGEREF _Toc482199805 \h </w:instrText>
+          <w:instrText xml:space="preserve"> PAGEREF _Toc483054003 \h </w:instrText>
         </w:r>
         <w:r>
           <w:rPr>
@@ -1794,7 +1990,7 @@
             <w:noProof/>
             <w:webHidden/>
           </w:rPr>
-          <w:t>6</w:t>
+          <w:t>7</w:t>
         </w:r>
         <w:r>
           <w:rPr>
@@ -1816,7 +2012,7 @@
           <w:noProof/>
         </w:rPr>
       </w:pPr>
-      <w:hyperlink w:anchor="_Toc482199806" w:history="1">
+      <w:hyperlink w:anchor="_Toc483054004" w:history="1">
         <w:r>
           <w:rPr>
             <w:rStyle w:val="Hyperlink"/>
@@ -1844,7 +2040,7 @@
             <w:noProof/>
             <w:webHidden/>
           </w:rPr>
-          <w:instrText xml:space="preserve"> PAGEREF _Toc482199806 \h </w:instrText>
+          <w:instrText xml:space="preserve"> PAGEREF _Toc483054004 \h </w:instrText>
         </w:r>
         <w:r>
           <w:rPr>
@@ -1864,7 +2060,7 @@
             <w:noProof/>
             <w:webHidden/>
           </w:rPr>
-          <w:t>6</w:t>
+          <w:t>7</w:t>
         </w:r>
         <w:r>
           <w:rPr>
@@ -1886,7 +2082,7 @@
           <w:noProof/>
         </w:rPr>
       </w:pPr>
-      <w:hyperlink w:anchor="_Toc482199807" w:history="1">
+      <w:hyperlink w:anchor="_Toc483054005" w:history="1">
         <w:r>
           <w:rPr>
             <w:rStyle w:val="Hyperlink"/>
@@ -1913,7 +2109,7 @@
             <w:noProof/>
             <w:webHidden/>
           </w:rPr>
-          <w:instrText xml:space="preserve"> PAGEREF _Toc482199807 \h </w:instrText>
+          <w:instrText xml:space="preserve"> PAGEREF _Toc483054005 \h </w:instrText>
         </w:r>
         <w:r>
           <w:rPr>
@@ -1933,7 +2129,7 @@
             <w:noProof/>
             <w:webHidden/>
           </w:rPr>
-          <w:t>7</w:t>
+          <w:t>8</w:t>
         </w:r>
         <w:r>
           <w:rPr>
@@ -1955,7 +2151,7 @@
           <w:noProof/>
         </w:rPr>
       </w:pPr>
-      <w:hyperlink w:anchor="_Toc482199808" w:history="1">
+      <w:hyperlink w:anchor="_Toc483054006" w:history="1">
         <w:r>
           <w:rPr>
             <w:rStyle w:val="Hyperlink"/>
@@ -1982,7 +2178,7 @@
             <w:noProof/>
             <w:webHidden/>
           </w:rPr>
-          <w:instrText xml:space="preserve"> PAGEREF _Toc482199808 \h </w:instrText>
+          <w:instrText xml:space="preserve"> PAGEREF _Toc483054006 \h </w:instrText>
         </w:r>
         <w:r>
           <w:rPr>
@@ -2002,7 +2198,7 @@
             <w:noProof/>
             <w:webHidden/>
           </w:rPr>
-          <w:t>7</w:t>
+          <w:t>8</w:t>
         </w:r>
         <w:r>
           <w:rPr>
@@ -2024,7 +2220,7 @@
           <w:noProof/>
         </w:rPr>
       </w:pPr>
-      <w:hyperlink w:anchor="_Toc482199809" w:history="1">
+      <w:hyperlink w:anchor="_Toc483054007" w:history="1">
         <w:r>
           <w:rPr>
             <w:rStyle w:val="Hyperlink"/>
@@ -2051,7 +2247,7 @@
             <w:noProof/>
             <w:webHidden/>
           </w:rPr>
-          <w:instrText xml:space="preserve"> PAGEREF _Toc482199809 \h </w:instrText>
+          <w:instrText xml:space="preserve"> PAGEREF _Toc483054007 \h </w:instrText>
         </w:r>
         <w:r>
           <w:rPr>
@@ -2071,7 +2267,283 @@
             <w:noProof/>
             <w:webHidden/>
           </w:rPr>
-          <w:t>8</w:t>
+          <w:t>9</w:t>
+        </w:r>
+        <w:r>
+          <w:rPr>
+            <w:noProof/>
+            <w:webHidden/>
+          </w:rPr>
+          <w:fldChar w:fldCharType="end"/>
+        </w:r>
+      </w:hyperlink>
+    </w:p>
+    <w:p>
+      <w:pPr>
+        <w:pStyle w:val="TOC3"/>
+        <w:tabs>
+          <w:tab w:val="right" w:leader="dot" w:pos="9679"/>
+        </w:tabs>
+        <w:rPr>
+          <w:rFonts w:asciiTheme="minorHAnsi" w:eastAsiaTheme="minorEastAsia" w:hAnsiTheme="minorHAnsi" w:cstheme="minorBidi"/>
+          <w:noProof/>
+        </w:rPr>
+      </w:pPr>
+      <w:hyperlink w:anchor="_Toc483054008" w:history="1">
+        <w:r>
+          <w:rPr>
+            <w:rStyle w:val="Hyperlink"/>
+            <w:noProof/>
+          </w:rPr>
+          <w:t>Add/update fold change values</w:t>
+        </w:r>
+        <w:r>
+          <w:rPr>
+            <w:noProof/>
+            <w:webHidden/>
+          </w:rPr>
+          <w:tab/>
+        </w:r>
+        <w:r>
+          <w:rPr>
+            <w:noProof/>
+            <w:webHidden/>
+          </w:rPr>
+          <w:fldChar w:fldCharType="begin"/>
+        </w:r>
+        <w:r>
+          <w:rPr>
+            <w:noProof/>
+            <w:webHidden/>
+          </w:rPr>
+          <w:instrText xml:space="preserve"> PAGEREF _Toc483054008 \h </w:instrText>
+        </w:r>
+        <w:r>
+          <w:rPr>
+            <w:noProof/>
+            <w:webHidden/>
+          </w:rPr>
+        </w:r>
+        <w:r>
+          <w:rPr>
+            <w:noProof/>
+            <w:webHidden/>
+          </w:rPr>
+          <w:fldChar w:fldCharType="separate"/>
+        </w:r>
+        <w:r>
+          <w:rPr>
+            <w:noProof/>
+            <w:webHidden/>
+          </w:rPr>
+          <w:t>9</w:t>
+        </w:r>
+        <w:r>
+          <w:rPr>
+            <w:noProof/>
+            <w:webHidden/>
+          </w:rPr>
+          <w:fldChar w:fldCharType="end"/>
+        </w:r>
+      </w:hyperlink>
+    </w:p>
+    <w:p>
+      <w:pPr>
+        <w:pStyle w:val="TOC3"/>
+        <w:tabs>
+          <w:tab w:val="right" w:leader="dot" w:pos="9679"/>
+        </w:tabs>
+        <w:rPr>
+          <w:rFonts w:asciiTheme="minorHAnsi" w:eastAsiaTheme="minorEastAsia" w:hAnsiTheme="minorHAnsi" w:cstheme="minorBidi"/>
+          <w:noProof/>
+        </w:rPr>
+      </w:pPr>
+      <w:hyperlink w:anchor="_Toc483054009" w:history="1">
+        <w:r>
+          <w:rPr>
+            <w:rStyle w:val="Hyperlink"/>
+            <w:noProof/>
+          </w:rPr>
+          <w:t>Run PSF</w:t>
+        </w:r>
+        <w:r>
+          <w:rPr>
+            <w:noProof/>
+            <w:webHidden/>
+          </w:rPr>
+          <w:tab/>
+        </w:r>
+        <w:r>
+          <w:rPr>
+            <w:noProof/>
+            <w:webHidden/>
+          </w:rPr>
+          <w:fldChar w:fldCharType="begin"/>
+        </w:r>
+        <w:r>
+          <w:rPr>
+            <w:noProof/>
+            <w:webHidden/>
+          </w:rPr>
+          <w:instrText xml:space="preserve"> PAGEREF _Toc483054009 \h </w:instrText>
+        </w:r>
+        <w:r>
+          <w:rPr>
+            <w:noProof/>
+            <w:webHidden/>
+          </w:rPr>
+        </w:r>
+        <w:r>
+          <w:rPr>
+            <w:noProof/>
+            <w:webHidden/>
+          </w:rPr>
+          <w:fldChar w:fldCharType="separate"/>
+        </w:r>
+        <w:r>
+          <w:rPr>
+            <w:noProof/>
+            <w:webHidden/>
+          </w:rPr>
+          <w:t>9</w:t>
+        </w:r>
+        <w:r>
+          <w:rPr>
+            <w:noProof/>
+            <w:webHidden/>
+          </w:rPr>
+          <w:fldChar w:fldCharType="end"/>
+        </w:r>
+      </w:hyperlink>
+    </w:p>
+    <w:p>
+      <w:pPr>
+        <w:pStyle w:val="TOC3"/>
+        <w:tabs>
+          <w:tab w:val="right" w:leader="dot" w:pos="9679"/>
+        </w:tabs>
+        <w:rPr>
+          <w:rFonts w:asciiTheme="minorHAnsi" w:eastAsiaTheme="minorEastAsia" w:hAnsiTheme="minorHAnsi" w:cstheme="minorBidi"/>
+          <w:noProof/>
+        </w:rPr>
+      </w:pPr>
+      <w:hyperlink w:anchor="_Toc483054010" w:history="1">
+        <w:r>
+          <w:rPr>
+            <w:rStyle w:val="Hyperlink"/>
+            <w:noProof/>
+          </w:rPr>
+          <w:t>Generate report</w:t>
+        </w:r>
+        <w:r>
+          <w:rPr>
+            <w:noProof/>
+            <w:webHidden/>
+          </w:rPr>
+          <w:tab/>
+        </w:r>
+        <w:r>
+          <w:rPr>
+            <w:noProof/>
+            <w:webHidden/>
+          </w:rPr>
+          <w:fldChar w:fldCharType="begin"/>
+        </w:r>
+        <w:r>
+          <w:rPr>
+            <w:noProof/>
+            <w:webHidden/>
+          </w:rPr>
+          <w:instrText xml:space="preserve"> PAGEREF _Toc483054010 \h </w:instrText>
+        </w:r>
+        <w:r>
+          <w:rPr>
+            <w:noProof/>
+            <w:webHidden/>
+          </w:rPr>
+        </w:r>
+        <w:r>
+          <w:rPr>
+            <w:noProof/>
+            <w:webHidden/>
+          </w:rPr>
+          <w:fldChar w:fldCharType="separate"/>
+        </w:r>
+        <w:r>
+          <w:rPr>
+            <w:noProof/>
+            <w:webHidden/>
+          </w:rPr>
+          <w:t>10</w:t>
+        </w:r>
+        <w:r>
+          <w:rPr>
+            <w:noProof/>
+            <w:webHidden/>
+          </w:rPr>
+          <w:fldChar w:fldCharType="end"/>
+        </w:r>
+      </w:hyperlink>
+    </w:p>
+    <w:p>
+      <w:pPr>
+        <w:pStyle w:val="TOC3"/>
+        <w:tabs>
+          <w:tab w:val="right" w:leader="dot" w:pos="9679"/>
+        </w:tabs>
+        <w:rPr>
+          <w:rFonts w:asciiTheme="minorHAnsi" w:eastAsiaTheme="minorEastAsia" w:hAnsiTheme="minorHAnsi" w:cstheme="minorBidi"/>
+          <w:noProof/>
+        </w:rPr>
+      </w:pPr>
+      <w:hyperlink w:anchor="_Toc483054011" w:history="1">
+        <w:r>
+          <w:rPr>
+            <w:rStyle w:val="Hyperlink"/>
+            <w:noProof/>
+          </w:rPr>
+          <w:t>Run all at once</w:t>
+        </w:r>
+        <w:r>
+          <w:rPr>
+            <w:noProof/>
+            <w:webHidden/>
+          </w:rPr>
+          <w:tab/>
+        </w:r>
+        <w:r>
+          <w:rPr>
+            <w:noProof/>
+            <w:webHidden/>
+          </w:rPr>
+          <w:fldChar w:fldCharType="begin"/>
+        </w:r>
+        <w:r>
+          <w:rPr>
+            <w:noProof/>
+            <w:webHidden/>
+          </w:rPr>
+          <w:instrText xml:space="preserve"> PAGEREF _Toc483054011 \h </w:instrText>
+        </w:r>
+        <w:r>
+          <w:rPr>
+            <w:noProof/>
+            <w:webHidden/>
+          </w:rPr>
+        </w:r>
+        <w:r>
+          <w:rPr>
+            <w:noProof/>
+            <w:webHidden/>
+          </w:rPr>
+          <w:fldChar w:fldCharType="separate"/>
+        </w:r>
+        <w:r>
+          <w:rPr>
+            <w:noProof/>
+            <w:webHidden/>
+          </w:rPr>
+          <w:t>10</w:t>
         </w:r>
         <w:r>
           <w:rPr>
@@ -2093,7 +2565,7 @@
           <w:noProof/>
         </w:rPr>
       </w:pPr>
-      <w:hyperlink w:anchor="_Toc482199810" w:history="1">
+      <w:hyperlink w:anchor="_Toc483054012" w:history="1">
         <w:r>
           <w:rPr>
             <w:rStyle w:val="Hyperlink"/>
@@ -2120,7 +2592,7 @@
             <w:noProof/>
             <w:webHidden/>
           </w:rPr>
-          <w:instrText xml:space="preserve"> PAGEREF _Toc482199810 \h </w:instrText>
+          <w:instrText xml:space="preserve"> PAGEREF _Toc483054012 \h </w:instrText>
         </w:r>
         <w:r>
           <w:rPr>
@@ -2140,7 +2612,7 @@
             <w:noProof/>
             <w:webHidden/>
           </w:rPr>
-          <w:t>9</w:t>
+          <w:t>10</w:t>
         </w:r>
         <w:r>
           <w:rPr>
@@ -2185,7 +2657,7 @@
           <w:color w:val="000000" w:themeColor="text1"/>
         </w:rPr>
       </w:pPr>
-      <w:bookmarkStart w:id="1" w:name="_Toc482199790"/>
+      <w:bookmarkStart w:id="2" w:name="_Toc483053986"/>
       <w:r>
         <w:rPr>
           <w:color w:val="000000" w:themeColor="text1"/>
@@ -2193,19 +2665,11 @@
         <w:lastRenderedPageBreak/>
         <w:t>Introduction</w:t>
       </w:r>
-      <w:bookmarkEnd w:id="1"/>
-    </w:p>
-    <w:p>
-      <w:r>
-        <w:t xml:space="preserve">There are two mechanisms that maintain the length of telomeres in healthy and cancerous tissues: telomerase-dependent and alternative (ALT) mechanisms. This project is aimed at fostering </w:t>
-      </w:r>
-      <w:proofErr w:type="gramStart"/>
-      <w:r>
-        <w:t>research  on</w:t>
-      </w:r>
-      <w:proofErr w:type="gramEnd"/>
-      <w:r>
-        <w:t xml:space="preserve"> telomere maintenance mechanisms (TMM). We have curated Telomerase and ALT TMM pathways based on literature and gene expression data. </w:t>
+      <w:bookmarkEnd w:id="2"/>
+    </w:p>
+    <w:p>
+      <w:r>
+        <w:t xml:space="preserve">There are two mechanisms that maintain the length of telomeres in healthy and cancerous tissues: telomerase-dependent and alternative (ALT) mechanisms. This project is aimed at fostering research on telomere maintenance mechanisms (TMM). </w:t>
       </w:r>
     </w:p>
     <w:p>
@@ -2217,7 +2681,10 @@
         </w:numPr>
       </w:pPr>
       <w:r>
-        <w:t>We’d like researchers having additional knowledge or new data contribute to these pathways to make them more accurate.</w:t>
+        <w:t xml:space="preserve">We provide Telomerase and ALT TMM pathways that we’ve curated based on literature and gene expression data. </w:t>
+      </w:r>
+      <w:r>
+        <w:t xml:space="preserve"> </w:t>
       </w:r>
     </w:p>
     <w:p>
@@ -2229,7 +2696,7 @@
         </w:numPr>
       </w:pPr>
       <w:r>
-        <w:t xml:space="preserve">Researchers wishing to assess which TMM mechanism is active in their samples, may supply gene expression data and make predictions with our </w:t>
+        <w:t xml:space="preserve">We’ve created a </w:t>
       </w:r>
       <w:proofErr w:type="spellStart"/>
       <w:r>
@@ -2237,7 +2704,36 @@
       </w:r>
       <w:proofErr w:type="spellEnd"/>
       <w:r>
-        <w:t xml:space="preserve"> app. </w:t>
+        <w:t xml:space="preserve"> app for assessment of TMM activity from gene expression data. </w:t>
+      </w:r>
+    </w:p>
+    <w:p>
+      <w:pPr>
+        <w:pStyle w:val="ListParagraph"/>
+        <w:numPr>
+          <w:ilvl w:val="0"/>
+          <w:numId w:val="23"/>
+        </w:numPr>
+        <w:spacing w:line="360" w:lineRule="auto"/>
+      </w:pPr>
+      <w:r>
+        <w:t>You may use these pathways and our app to assess which TMM mechanism is active in your samples, if you’ve got gene expression data for them.</w:t>
+      </w:r>
+      <w:r>
+        <w:t xml:space="preserve"> </w:t>
+      </w:r>
+    </w:p>
+    <w:p>
+      <w:pPr>
+        <w:pStyle w:val="ListParagraph"/>
+        <w:numPr>
+          <w:ilvl w:val="0"/>
+          <w:numId w:val="23"/>
+        </w:numPr>
+        <w:spacing w:line="360" w:lineRule="auto"/>
+      </w:pPr>
+      <w:r>
+        <w:t>Most importantly, we believe that many researchers may contribute their knowledge or data to improve these pathways and to deepen current understanding of molecular mechanisms leading to TMM activation.</w:t>
       </w:r>
     </w:p>
     <w:p>
@@ -2248,14 +2744,14 @@
           <w:color w:val="000000" w:themeColor="text1"/>
         </w:rPr>
       </w:pPr>
-      <w:bookmarkStart w:id="2" w:name="_Toc482199791"/>
+      <w:bookmarkStart w:id="3" w:name="_Toc483053987"/>
       <w:r>
         <w:rPr>
           <w:color w:val="000000" w:themeColor="text1"/>
         </w:rPr>
         <w:t>Development</w:t>
       </w:r>
-      <w:bookmarkEnd w:id="2"/>
+      <w:bookmarkEnd w:id="3"/>
     </w:p>
     <w:p>
       <w:pPr>
@@ -2308,14 +2804,14 @@
           <w:color w:val="000000" w:themeColor="text1"/>
         </w:rPr>
       </w:pPr>
-      <w:bookmarkStart w:id="3" w:name="_Toc482199792"/>
+      <w:bookmarkStart w:id="4" w:name="_Toc483053988"/>
       <w:r>
         <w:rPr>
           <w:color w:val="000000" w:themeColor="text1"/>
         </w:rPr>
         <w:t>Citation</w:t>
       </w:r>
-      <w:bookmarkEnd w:id="3"/>
+      <w:bookmarkEnd w:id="4"/>
     </w:p>
     <w:p>
       <w:pPr>
@@ -2405,14 +2901,14 @@
           <w:color w:val="000000" w:themeColor="text1"/>
         </w:rPr>
       </w:pPr>
-      <w:bookmarkStart w:id="4" w:name="_Toc482199793"/>
+      <w:bookmarkStart w:id="5" w:name="_Toc483053989"/>
       <w:r>
         <w:rPr>
           <w:color w:val="000000" w:themeColor="text1"/>
         </w:rPr>
         <w:t>License</w:t>
       </w:r>
-      <w:bookmarkEnd w:id="4"/>
+      <w:bookmarkEnd w:id="5"/>
     </w:p>
     <w:p>
       <w:pPr>
@@ -2535,7 +3031,7 @@
           <w:color w:val="000000" w:themeColor="text1"/>
         </w:rPr>
       </w:pPr>
-      <w:bookmarkStart w:id="5" w:name="_Toc482199794"/>
+      <w:bookmarkStart w:id="6" w:name="_Toc483053990"/>
       <w:r>
         <w:rPr>
           <w:color w:val="000000" w:themeColor="text1"/>
@@ -2549,7 +3045,7 @@
         </w:rPr>
         <w:t>history</w:t>
       </w:r>
-      <w:bookmarkEnd w:id="5"/>
+      <w:bookmarkEnd w:id="6"/>
     </w:p>
     <w:p>
       <w:pPr>
@@ -2628,7 +3124,7 @@
           <w:color w:val="auto"/>
         </w:rPr>
       </w:pPr>
-      <w:bookmarkStart w:id="6" w:name="_Toc482199795"/>
+      <w:bookmarkStart w:id="7" w:name="_Toc483053991"/>
       <w:r>
         <w:rPr>
           <w:color w:val="auto"/>
@@ -2636,7 +3132,7 @@
         <w:lastRenderedPageBreak/>
         <w:t>Installation</w:t>
       </w:r>
-      <w:bookmarkEnd w:id="6"/>
+      <w:bookmarkEnd w:id="7"/>
     </w:p>
     <w:p>
       <w:pPr>
@@ -2697,20 +3193,100 @@
           <w:color w:val="auto"/>
         </w:rPr>
       </w:pPr>
-      <w:bookmarkStart w:id="7" w:name="_Toc482199796"/>
+      <w:bookmarkStart w:id="8" w:name="_Toc483053992"/>
       <w:r>
         <w:rPr>
           <w:color w:val="auto"/>
         </w:rPr>
-        <w:t>Installing PSFC 1.1.3</w:t>
-      </w:r>
-      <w:bookmarkEnd w:id="7"/>
-      <w:r>
+        <w:t>Dependencies</w:t>
+      </w:r>
+      <w:bookmarkEnd w:id="8"/>
+    </w:p>
+    <w:p>
+      <w:pPr>
+        <w:pStyle w:val="Heading3"/>
+        <w:spacing w:after="240"/>
         <w:rPr>
           <w:color w:val="auto"/>
         </w:rPr>
+      </w:pPr>
+      <w:bookmarkStart w:id="9" w:name="_Toc483053993"/>
+      <w:r>
+        <w:rPr>
+          <w:color w:val="auto"/>
+        </w:rPr>
+        <w:t>Install</w:t>
+      </w:r>
+      <w:r>
+        <w:rPr>
+          <w:color w:val="auto"/>
+        </w:rPr>
         <w:t xml:space="preserve"> </w:t>
       </w:r>
+      <w:proofErr w:type="spellStart"/>
+      <w:r>
+        <w:rPr>
+          <w:color w:val="auto"/>
+        </w:rPr>
+        <w:t>Cytoscape</w:t>
+      </w:r>
+      <w:bookmarkEnd w:id="9"/>
+      <w:proofErr w:type="spellEnd"/>
+    </w:p>
+    <w:p>
+      <w:r>
+        <w:t xml:space="preserve">The TMM app works with </w:t>
+      </w:r>
+      <w:proofErr w:type="spellStart"/>
+      <w:r>
+        <w:t>Cytoscape</w:t>
+      </w:r>
+      <w:proofErr w:type="spellEnd"/>
+      <w:r>
+        <w:t xml:space="preserve">. If you don’t have it on your system proceed to </w:t>
+      </w:r>
+      <w:proofErr w:type="spellStart"/>
+      <w:r>
+        <w:t>Cytoscape</w:t>
+      </w:r>
+      <w:proofErr w:type="spellEnd"/>
+      <w:r>
+        <w:t xml:space="preserve"> website</w:t>
+      </w:r>
+      <w:r>
+        <w:t xml:space="preserve"> (</w:t>
+      </w:r>
+      <w:hyperlink r:id="rId13" w:history="1">
+        <w:r>
+          <w:rPr>
+            <w:rStyle w:val="Hyperlink"/>
+          </w:rPr>
+          <w:t>http://cytoscape.org/</w:t>
+        </w:r>
+      </w:hyperlink>
+      <w:r>
+        <w:t>)</w:t>
+      </w:r>
+      <w:r>
+        <w:t xml:space="preserve"> and follow installation instructions.</w:t>
+      </w:r>
+    </w:p>
+    <w:p>
+      <w:pPr>
+        <w:pStyle w:val="Heading3"/>
+        <w:spacing w:after="240"/>
+        <w:rPr>
+          <w:color w:val="auto"/>
+        </w:rPr>
+      </w:pPr>
+      <w:bookmarkStart w:id="10" w:name="_Toc483053994"/>
+      <w:r>
+        <w:rPr>
+          <w:color w:val="auto"/>
+        </w:rPr>
+        <w:t>Install PSFC</w:t>
+      </w:r>
+      <w:bookmarkEnd w:id="10"/>
     </w:p>
     <w:p>
       <w:r>
@@ -2882,7 +3458,28 @@
         <w:rPr>
           <w:color w:val="000000" w:themeColor="text1"/>
         </w:rPr>
-        <w:t xml:space="preserve">If you have an older version of PSFC, remove it: </w:t>
+        <w:t>If you have an older version of PSFC</w:t>
+      </w:r>
+      <w:r>
+        <w:rPr>
+          <w:color w:val="000000" w:themeColor="text1"/>
+        </w:rPr>
+        <w:t>,</w:t>
+      </w:r>
+      <w:r>
+        <w:t xml:space="preserve"> </w:t>
+      </w:r>
+      <w:r>
+        <w:rPr>
+          <w:color w:val="000000" w:themeColor="text1"/>
+        </w:rPr>
+        <w:t>first remove it, and then follow the instructions above:</w:t>
+      </w:r>
+      <w:r>
+        <w:rPr>
+          <w:color w:val="000000" w:themeColor="text1"/>
+        </w:rPr>
+        <w:t xml:space="preserve"> </w:t>
       </w:r>
     </w:p>
     <w:p>
@@ -2972,14 +3569,20 @@
           <w:color w:val="auto"/>
         </w:rPr>
       </w:pPr>
-      <w:bookmarkStart w:id="8" w:name="_Toc482199797"/>
+      <w:bookmarkStart w:id="11" w:name="_Toc483053995"/>
       <w:r>
         <w:rPr>
           <w:color w:val="auto"/>
         </w:rPr>
-        <w:t>Installing TMM 0.1</w:t>
-      </w:r>
-      <w:bookmarkEnd w:id="8"/>
+        <w:t>Install</w:t>
+      </w:r>
+      <w:r>
+        <w:rPr>
+          <w:color w:val="auto"/>
+        </w:rPr>
+        <w:t xml:space="preserve"> TMM 0.1</w:t>
+      </w:r>
+      <w:bookmarkEnd w:id="11"/>
     </w:p>
     <w:p>
       <w:pPr>
@@ -3087,7 +3690,7 @@
           <w:color w:val="auto"/>
         </w:rPr>
       </w:pPr>
-      <w:bookmarkStart w:id="9" w:name="_Toc482199798"/>
+      <w:bookmarkStart w:id="12" w:name="_Toc483053996"/>
       <w:r>
         <w:rPr>
           <w:color w:val="auto"/>
@@ -3095,7 +3698,7 @@
         <w:lastRenderedPageBreak/>
         <w:t>User flow</w:t>
       </w:r>
-      <w:bookmarkEnd w:id="9"/>
+      <w:bookmarkEnd w:id="12"/>
     </w:p>
     <w:p>
       <w:pPr>
@@ -3105,14 +3708,14 @@
           <w:color w:val="000000" w:themeColor="text1"/>
         </w:rPr>
       </w:pPr>
-      <w:bookmarkStart w:id="10" w:name="_Toc482199799"/>
+      <w:bookmarkStart w:id="13" w:name="_Toc483053997"/>
       <w:r>
         <w:rPr>
           <w:color w:val="000000" w:themeColor="text1"/>
         </w:rPr>
         <w:t>Load the network</w:t>
       </w:r>
-      <w:bookmarkEnd w:id="10"/>
+      <w:bookmarkEnd w:id="13"/>
     </w:p>
     <w:p>
       <w:r>
@@ -3213,9 +3816,15 @@
     </w:p>
     <w:p>
       <w:r>
-        <w:t xml:space="preserve">Literature and data curated TMM networks are available at: </w:t>
-      </w:r>
-      <w:hyperlink r:id="rId13" w:history="1">
+        <w:t>Literature and data curated TMM networks</w:t>
+      </w:r>
+      <w:r>
+        <w:t>, as well as an example archive containing needed input files</w:t>
+      </w:r>
+      <w:r>
+        <w:t xml:space="preserve"> are available at: </w:t>
+      </w:r>
+      <w:hyperlink r:id="rId14" w:anchor="Downloads" w:history="1">
         <w:r>
           <w:rPr>
             <w:rStyle w:val="Hyperlink"/>
@@ -3235,14 +3844,14 @@
           <w:color w:val="000000" w:themeColor="text1"/>
         </w:rPr>
       </w:pPr>
-      <w:bookmarkStart w:id="11" w:name="_Toc482199800"/>
+      <w:bookmarkStart w:id="14" w:name="_Toc483053998"/>
       <w:r>
         <w:rPr>
           <w:color w:val="000000" w:themeColor="text1"/>
         </w:rPr>
         <w:t>Supply input data</w:t>
       </w:r>
-      <w:bookmarkEnd w:id="11"/>
+      <w:bookmarkEnd w:id="14"/>
     </w:p>
     <w:p>
       <w:r>
@@ -3270,7 +3879,7 @@
                     <pic:cNvPicPr/>
                   </pic:nvPicPr>
                   <pic:blipFill>
-                    <a:blip r:embed="rId14"/>
+                    <a:blip r:embed="rId15"/>
                     <a:stretch>
                       <a:fillRect/>
                     </a:stretch>
@@ -3300,7 +3909,7 @@
           <w:color w:val="auto"/>
         </w:rPr>
       </w:pPr>
-      <w:bookmarkStart w:id="12" w:name="_Toc482199801"/>
+      <w:bookmarkStart w:id="15" w:name="_Toc483053999"/>
       <w:r>
         <w:rPr>
           <w:i/>
@@ -3308,11 +3917,23 @@
         </w:rPr>
         <w:t>Parent directory</w:t>
       </w:r>
-      <w:bookmarkEnd w:id="12"/>
-    </w:p>
-    <w:p>
-      <w:r>
-        <w:t xml:space="preserve">The parent directory is the folder where the iteration directory will be created by TMM.   </w:t>
+      <w:bookmarkEnd w:id="15"/>
+    </w:p>
+    <w:p>
+      <w:r>
+        <w:t xml:space="preserve">The parent directory is the folder where </w:t>
+      </w:r>
+      <w:r>
+        <w:t xml:space="preserve">you’d like </w:t>
+      </w:r>
+      <w:r>
+        <w:t xml:space="preserve">the iteration directory </w:t>
+      </w:r>
+      <w:r>
+        <w:t>to</w:t>
+      </w:r>
+      <w:r>
+        <w:t xml:space="preserve"> be created.   </w:t>
       </w:r>
     </w:p>
     <w:p>
@@ -3349,7 +3970,7 @@
           <w:color w:val="auto"/>
         </w:rPr>
       </w:pPr>
-      <w:bookmarkStart w:id="13" w:name="_Toc482199802"/>
+      <w:bookmarkStart w:id="16" w:name="_Toc483054000"/>
       <w:r>
         <w:rPr>
           <w:i/>
@@ -3357,7 +3978,7 @@
         </w:rPr>
         <w:t>Expression matrix</w:t>
       </w:r>
-      <w:bookmarkEnd w:id="13"/>
+      <w:bookmarkEnd w:id="16"/>
     </w:p>
     <w:p>
       <w:r>
@@ -3791,6 +4412,22 @@
       </w:r>
     </w:p>
     <w:p>
+      <w:r>
+        <w:t xml:space="preserve">Example gene expression files are available for download from </w:t>
+      </w:r>
+      <w:hyperlink r:id="rId16" w:anchor="Downloads" w:history="1">
+        <w:r>
+          <w:rPr>
+            <w:rStyle w:val="Hyperlink"/>
+          </w:rPr>
+          <w:t>http://big.sci.am/Software/TMM#Downloads</w:t>
+        </w:r>
+      </w:hyperlink>
+      <w:r>
+        <w:t>.</w:t>
+      </w:r>
+    </w:p>
+    <w:p>
       <w:pPr>
         <w:pStyle w:val="Heading3"/>
         <w:spacing w:after="240"/>
@@ -3799,7 +4436,7 @@
           <w:color w:val="auto"/>
         </w:rPr>
       </w:pPr>
-      <w:bookmarkStart w:id="14" w:name="_Toc482199803"/>
+      <w:bookmarkStart w:id="17" w:name="_Toc483054001"/>
       <w:r>
         <w:rPr>
           <w:i/>
@@ -3807,7 +4444,7 @@
         </w:rPr>
         <w:t>Gene ID</w:t>
       </w:r>
-      <w:bookmarkEnd w:id="14"/>
+      <w:bookmarkEnd w:id="17"/>
     </w:p>
     <w:p>
       <w:r>
@@ -3838,7 +4475,22 @@
         <w:t xml:space="preserve">” </w:t>
       </w:r>
       <w:r>
-        <w:t xml:space="preserve">column.  In case if no node from the selected column is found in the first column of the gene expression matrix file, the user will be notified. </w:t>
+        <w:t xml:space="preserve">column. </w:t>
+      </w:r>
+      <w:r>
+        <w:t>The user will be notified</w:t>
+      </w:r>
+      <w:r>
+        <w:t xml:space="preserve"> </w:t>
+      </w:r>
+      <w:r>
+        <w:t xml:space="preserve">In case if no node from the selected column is found in the first column of </w:t>
+      </w:r>
+      <w:r>
+        <w:t>the gene expression matrix file.</w:t>
+      </w:r>
+      <w:r>
+        <w:t xml:space="preserve"> </w:t>
       </w:r>
     </w:p>
     <w:p>
@@ -3850,7 +4502,7 @@
           <w:color w:val="auto"/>
         </w:rPr>
       </w:pPr>
-      <w:bookmarkStart w:id="15" w:name="_Toc482199804"/>
+      <w:bookmarkStart w:id="18" w:name="_Toc483054002"/>
       <w:r>
         <w:rPr>
           <w:i/>
@@ -3858,19 +4510,57 @@
         </w:rPr>
         <w:t>Iteration title</w:t>
       </w:r>
-      <w:bookmarkEnd w:id="15"/>
-    </w:p>
-    <w:p>
-      <w:r>
-        <w:t xml:space="preserve">The pathways may be modified by adding nodes, changing the locations of the nodes in the pathway, deleting nodes. We name each of these changes </w:t>
+      <w:bookmarkEnd w:id="18"/>
+    </w:p>
+    <w:p>
+      <w:r>
+        <w:t>The pathways may be modified by adding nodes, changing the locations of the nodes in the pathway,</w:t>
+      </w:r>
+      <w:r>
+        <w:t xml:space="preserve"> and</w:t>
+      </w:r>
+      <w:r>
+        <w:t xml:space="preserve"> deleting nodes. We name </w:t>
+      </w:r>
+      <w:r>
+        <w:t xml:space="preserve">one such change </w:t>
       </w:r>
       <w:proofErr w:type="gramStart"/>
       <w:r>
-        <w:t>an</w:t>
+        <w:t>an iteration</w:t>
       </w:r>
       <w:proofErr w:type="gramEnd"/>
       <w:r>
-        <w:t xml:space="preserve"> iteration. The user may try different iterations to see which one performs the best. Therefore, the TMM app will create a separate directory with the supplied iteration name, and will export all the files to that directory. </w:t>
+        <w:t xml:space="preserve">. </w:t>
+      </w:r>
+      <w:r>
+        <w:t>You</w:t>
+      </w:r>
+      <w:r>
+        <w:t xml:space="preserve"> may try different iterations to see which one performs the best</w:t>
+      </w:r>
+      <w:r>
+        <w:t xml:space="preserve"> in terms of prediction accuracy</w:t>
+      </w:r>
+      <w:r>
+        <w:t xml:space="preserve">. </w:t>
+      </w:r>
+      <w:r>
+        <w:t>T</w:t>
+      </w:r>
+      <w:r>
+        <w:t xml:space="preserve">he TMM app will create a separate directory </w:t>
+      </w:r>
+      <w:proofErr w:type="gramStart"/>
+      <w:r>
+        <w:t>for each iteration</w:t>
+      </w:r>
+      <w:proofErr w:type="gramEnd"/>
+      <w:r>
+        <w:t xml:space="preserve"> </w:t>
+      </w:r>
+      <w:r>
+        <w:t xml:space="preserve">with the supplied iteration name, and will export all the files to that directory. </w:t>
       </w:r>
     </w:p>
     <w:p>
@@ -3882,7 +4572,7 @@
           <w:color w:val="auto"/>
         </w:rPr>
       </w:pPr>
-      <w:bookmarkStart w:id="16" w:name="_Toc482199805"/>
+      <w:bookmarkStart w:id="19" w:name="_Toc483054003"/>
       <w:r>
         <w:rPr>
           <w:i/>
@@ -3890,7 +4580,7 @@
         </w:rPr>
         <w:t>Add a comment to the iteration</w:t>
       </w:r>
-      <w:bookmarkEnd w:id="16"/>
+      <w:bookmarkEnd w:id="19"/>
       <w:r>
         <w:rPr>
           <w:i/>
@@ -3901,7 +4591,10 @@
     </w:p>
     <w:p>
       <w:r>
-        <w:t>The user may add a description to the current iteration for further reference (</w:t>
+        <w:t>You</w:t>
+      </w:r>
+      <w:r>
+        <w:t xml:space="preserve"> may add a description to the current iteration for further reference (</w:t>
       </w:r>
       <w:r>
         <w:rPr>
@@ -3928,7 +4621,7 @@
           <w:color w:val="auto"/>
         </w:rPr>
       </w:pPr>
-      <w:bookmarkStart w:id="17" w:name="_Toc482199806"/>
+      <w:bookmarkStart w:id="20" w:name="_Toc483054004"/>
       <w:r>
         <w:rPr>
           <w:i/>
@@ -3936,11 +4629,28 @@
         </w:rPr>
         <w:t>Done and Edit</w:t>
       </w:r>
-      <w:bookmarkEnd w:id="17"/>
-    </w:p>
-    <w:p>
-      <w:r>
-        <w:t xml:space="preserve">After submitting all the input files, the user should click the “Done” button. The TMM app will create a directory for the iteration, will export the network file, and will create a file containing fold change values from the supplied expression matrix file. If any of the inputs is not valid, TMM will notify the user. If all the files are valid, the input buttons will get disabled, and the rest of the TMM tab functionality will be enabled. To modify the input the user may click the “Edit” button. </w:t>
+      <w:bookmarkEnd w:id="20"/>
+    </w:p>
+    <w:p>
+      <w:r>
+        <w:t xml:space="preserve">After submitting all the input files, click the “Done” button. The TMM app will create a directory for the iteration, will export the network file, and will create a file containing fold change values from the supplied expression matrix file. If any of the inputs is not valid, TMM will notify </w:t>
+      </w:r>
+      <w:r>
+        <w:t>you</w:t>
+      </w:r>
+      <w:r>
+        <w:t xml:space="preserve">. If all the files are valid, the input buttons will get disabled, and the rest of the TMM tab functionality will be enabled. To modify the input </w:t>
+      </w:r>
+      <w:proofErr w:type="gramStart"/>
+      <w:r>
+        <w:t xml:space="preserve">the </w:t>
+      </w:r>
+      <w:r>
+        <w:t>you</w:t>
+      </w:r>
+      <w:proofErr w:type="gramEnd"/>
+      <w:r>
+        <w:t xml:space="preserve"> may click the “Edit” button. </w:t>
       </w:r>
     </w:p>
     <w:p>
@@ -3965,7 +4675,7 @@
           <w:color w:val="auto"/>
         </w:rPr>
       </w:pPr>
-      <w:bookmarkStart w:id="18" w:name="_Toc482199807"/>
+      <w:bookmarkStart w:id="21" w:name="_Toc483054005"/>
       <w:r>
         <w:rPr>
           <w:color w:val="auto"/>
@@ -3973,7 +4683,7 @@
         <w:lastRenderedPageBreak/>
         <w:t>Indicate TMM annotation labels</w:t>
       </w:r>
-      <w:bookmarkEnd w:id="18"/>
+      <w:bookmarkEnd w:id="21"/>
     </w:p>
     <w:p>
       <w:r>
@@ -3996,7 +4706,7 @@
                     <pic:cNvPicPr/>
                   </pic:nvPicPr>
                   <pic:blipFill>
-                    <a:blip r:embed="rId15"/>
+                    <a:blip r:embed="rId17"/>
                     <a:stretch>
                       <a:fillRect/>
                     </a:stretch>
@@ -4363,6 +5073,43 @@
       </w:r>
     </w:p>
     <w:p>
+      <w:r>
+        <w:t xml:space="preserve">Example data with TMM labels is available for download </w:t>
+      </w:r>
+      <w:proofErr w:type="gramStart"/>
+      <w:r>
+        <w:t xml:space="preserve">from  </w:t>
+      </w:r>
+      <w:proofErr w:type="gramEnd"/>
+      <w:r>
+        <w:fldChar w:fldCharType="begin"/>
+      </w:r>
+      <w:r>
+        <w:instrText xml:space="preserve"> HYPERLINK "</w:instrText>
+      </w:r>
+      <w:r>
+        <w:instrText>http://big.sci.am/Software/TMM#Downloads</w:instrText>
+      </w:r>
+      <w:r>
+        <w:instrText xml:space="preserve">" </w:instrText>
+      </w:r>
+      <w:r>
+        <w:fldChar w:fldCharType="separate"/>
+      </w:r>
+      <w:r>
+        <w:rPr>
+          <w:rStyle w:val="Hyperlink"/>
+        </w:rPr>
+        <w:t>http://big.sci.am/Software/TMM#Downloads</w:t>
+      </w:r>
+      <w:r>
+        <w:fldChar w:fldCharType="end"/>
+      </w:r>
+      <w:r>
+        <w:t>.</w:t>
+      </w:r>
+    </w:p>
+    <w:p>
       <w:pPr>
         <w:pStyle w:val="Heading2"/>
         <w:spacing w:line="360" w:lineRule="auto"/>
@@ -4370,14 +5117,14 @@
           <w:color w:val="000000" w:themeColor="text1"/>
         </w:rPr>
       </w:pPr>
-      <w:bookmarkStart w:id="19" w:name="_Toc482199808"/>
+      <w:bookmarkStart w:id="22" w:name="_Toc483054006"/>
       <w:r>
         <w:rPr>
           <w:color w:val="000000" w:themeColor="text1"/>
         </w:rPr>
         <w:t>Save settings</w:t>
       </w:r>
-      <w:bookmarkEnd w:id="19"/>
+      <w:bookmarkEnd w:id="22"/>
       <w:r>
         <w:rPr>
           <w:color w:val="000000" w:themeColor="text1"/>
@@ -4425,7 +5172,7 @@
           <w:color w:val="000000" w:themeColor="text1"/>
         </w:rPr>
       </w:pPr>
-      <w:bookmarkStart w:id="20" w:name="_Toc482199809"/>
+      <w:bookmarkStart w:id="23" w:name="_Toc483054007"/>
       <w:r>
         <w:rPr>
           <w:color w:val="000000" w:themeColor="text1"/>
@@ -4433,7 +5180,7 @@
         <w:lastRenderedPageBreak/>
         <w:t>Run TMM</w:t>
       </w:r>
-      <w:bookmarkEnd w:id="20"/>
+      <w:bookmarkEnd w:id="23"/>
     </w:p>
     <w:p>
       <w:r>
@@ -4456,7 +5203,7 @@
                     <pic:cNvPicPr/>
                   </pic:nvPicPr>
                   <pic:blipFill>
-                    <a:blip r:embed="rId16"/>
+                    <a:blip r:embed="rId18"/>
                     <a:stretch>
                       <a:fillRect/>
                     </a:stretch>
@@ -4484,184 +5231,261 @@
     </w:p>
     <w:p>
       <w:pPr>
+        <w:pStyle w:val="Heading3"/>
+        <w:rPr>
+          <w:color w:val="auto"/>
+        </w:rPr>
+      </w:pPr>
+      <w:bookmarkStart w:id="24" w:name="_Toc483054008"/>
+      <w:r>
+        <w:rPr>
+          <w:color w:val="auto"/>
+        </w:rPr>
+        <w:t>Add/update fold change values</w:t>
+      </w:r>
+      <w:bookmarkEnd w:id="24"/>
+    </w:p>
+    <w:p>
+      <w:pPr>
+        <w:ind w:left="360"/>
+      </w:pPr>
+      <w:proofErr w:type="gramStart"/>
+      <w:r>
+        <w:t xml:space="preserve">Imports the fold change values of genes into the Network Node Table in </w:t>
+      </w:r>
+      <w:proofErr w:type="spellStart"/>
+      <w:r>
+        <w:t>Cytoscape</w:t>
+      </w:r>
+      <w:proofErr w:type="spellEnd"/>
+      <w:r>
+        <w:t>.</w:t>
+      </w:r>
+      <w:proofErr w:type="gramEnd"/>
+      <w:r>
+        <w:t xml:space="preserve"> The fold change values are computed from the gene expression data.</w:t>
+      </w:r>
+      <w:r>
+        <w:t xml:space="preserve"> For each gene, the mean expression value is computed across the samples, and each expression value is then divided by this mean value. If the mean is 0 (in case all the samples are zero), the fold change for this gene is assigned a value of 1 for all the samples. Fold changes of 1 are also assigned in case of NA’s. </w:t>
+      </w:r>
+      <w:r>
+        <w:t>The generated fold change values are stored in the iteration directory with the name “fc_iterationTitle.txt”.  When clicking the “</w:t>
+      </w:r>
+      <w:r>
+        <w:rPr>
+          <w:b/>
+        </w:rPr>
+        <w:t>Add/update fold change values</w:t>
+      </w:r>
+      <w:r>
+        <w:t xml:space="preserve">” button, these fold changes are imported into </w:t>
+      </w:r>
+      <w:proofErr w:type="spellStart"/>
+      <w:r>
+        <w:t>Cytoscape</w:t>
+      </w:r>
+      <w:proofErr w:type="spellEnd"/>
+      <w:r>
+        <w:t xml:space="preserve"> and can be seen in the Node Table with separate columns for each sample. </w:t>
+      </w:r>
+    </w:p>
+    <w:p>
+      <w:pPr>
+        <w:pStyle w:val="Heading3"/>
+        <w:rPr>
+          <w:color w:val="auto"/>
+        </w:rPr>
+      </w:pPr>
+      <w:bookmarkStart w:id="25" w:name="_Toc483054009"/>
+      <w:r>
+        <w:rPr>
+          <w:color w:val="auto"/>
+        </w:rPr>
+        <w:t>Run PSF</w:t>
+      </w:r>
+      <w:bookmarkEnd w:id="25"/>
+    </w:p>
+    <w:p>
+      <w:pPr>
+        <w:ind w:left="360"/>
+      </w:pPr>
+      <w:proofErr w:type="gramStart"/>
+      <w:r>
+        <w:t>Performs a call to PSFC (Pathway Signal Flow Calculator) app to compute pathway PSF activity values of ALT and Telomerase pathways.</w:t>
+      </w:r>
+      <w:proofErr w:type="gramEnd"/>
+      <w:r>
+        <w:t xml:space="preserve"> The PSF algorithm computes the signal propagation from pathway inputs to the outputs (ALT and Telomerase nodes, in our case) based on fold change values and the topology of the pathway. Shortly, for each source -&gt; target interaction, it multiplies the fold change of source to the target and </w:t>
+      </w:r>
+      <w:proofErr w:type="spellStart"/>
+      <w:r>
+        <w:t>assings</w:t>
+      </w:r>
+      <w:proofErr w:type="spellEnd"/>
+      <w:r>
+        <w:t xml:space="preserve"> the product to the target, if the interaction is of “activation” type. The inverse (1/</w:t>
+      </w:r>
+      <w:proofErr w:type="spellStart"/>
+      <w:r>
+        <w:t>Source</w:t>
+      </w:r>
+      <w:r>
+        <w:rPr>
+          <w:vertAlign w:val="subscript"/>
+        </w:rPr>
+        <w:t>FC</w:t>
+      </w:r>
+      <w:proofErr w:type="spellEnd"/>
+      <w:r>
+        <w:t xml:space="preserve">) of source fold change is multiplied by the fold change of </w:t>
+      </w:r>
+      <w:proofErr w:type="gramStart"/>
+      <w:r>
+        <w:t>the</w:t>
+      </w:r>
+      <w:proofErr w:type="gramEnd"/>
+      <w:r>
+        <w:t xml:space="preserve"> target node if the interaction is of type “inhibition”. The interactions of type “activation” have a delta shaped edge target in the network, while the “inhibition” type has a T-shaped edge target. If the target node has multiple incoming edges, the edge signals are usually </w:t>
+      </w:r>
+      <w:r>
+        <w:rPr>
+          <w:rFonts w:ascii="Georgia" w:hAnsi="Georgia"/>
+          <w:color w:val="333333"/>
+          <w:shd w:val="clear" w:color="auto" w:fill="FFFFFF"/>
+        </w:rPr>
+        <w:t>summed</w:t>
+      </w:r>
+      <w:r>
+        <w:t xml:space="preserve">. Some nodes, however, represent complexes, where presence of all the subunits is necessary for it to function. In this case the minimum value of incoming signals is taken. If the at least one component is enough for the target node to function, the maximum of all the incoming signals is assigned to the target node. Please, see the citation for more details. </w:t>
+      </w:r>
+    </w:p>
+    <w:p>
+      <w:pPr>
         <w:pStyle w:val="ListParagraph"/>
-        <w:numPr>
-          <w:ilvl w:val="0"/>
-          <w:numId w:val="22"/>
-        </w:numPr>
-      </w:pPr>
-      <w:r>
-        <w:t xml:space="preserve">Imports the fold change values of genes into the Network Node Table in </w:t>
+        <w:ind w:left="360"/>
+      </w:pPr>
+      <w:r>
+        <w:t>Click the “</w:t>
+      </w:r>
+      <w:r>
+        <w:rPr>
+          <w:b/>
+        </w:rPr>
+        <w:t>Run PSF</w:t>
+      </w:r>
+      <w:r>
+        <w:t>” button to perform a call to PSFC. The PSF activity values at each node will be computed and kept in summary files in the iteration directory, as well as will be imported to the node table. Of interest are the PSF values at the “ALT” and “Telomerase” nodes, since they reflect the activity of the whole pathways. PSFC also computes significance p values for PSFs by bootstrapping. You may increase the number of bootstrap cycles to increase the power, or you may decrease the number of bootstrap cycles to make the computations faster, but at the expense of having less statistical power. The number of bootstrap cycles can be set in the “</w:t>
+      </w:r>
+      <w:r>
+        <w:rPr>
+          <w:b/>
+        </w:rPr>
+        <w:t>Bootstrap</w:t>
+      </w:r>
+      <w:r>
+        <w:t xml:space="preserve">” </w:t>
       </w:r>
       <w:proofErr w:type="spellStart"/>
       <w:r>
-        <w:t>Cytoscape</w:t>
+        <w:t>textfield</w:t>
       </w:r>
       <w:proofErr w:type="spellEnd"/>
       <w:r>
         <w:t>.</w:t>
       </w:r>
-      <w:r>
-        <w:t xml:space="preserve"> The fold change values are computed from the gene expression data.</w:t>
-      </w:r>
-      <w:r>
-        <w:t xml:space="preserve"> For each gene, the mean expression value is computed across the samples, and each expression value is then divided by this mean value. If the mean is 0 (in case all the samples are zero), the fold change for this gene is assigned a value of 1 for all the samples. Fold changes of 1 are also assigned in case of NA’s. </w:t>
-      </w:r>
-      <w:r>
-        <w:t>The generated fold change values are stored in the iteration directory with the name “fc_iterationTitle.txt”.  When clicking the “</w:t>
+    </w:p>
+    <w:p>
+      <w:pPr>
+        <w:pStyle w:val="Heading3"/>
+        <w:rPr>
+          <w:color w:val="auto"/>
+        </w:rPr>
+      </w:pPr>
+      <w:bookmarkStart w:id="26" w:name="_Toc483054010"/>
+      <w:r>
+        <w:rPr>
+          <w:color w:val="auto"/>
+        </w:rPr>
+        <w:lastRenderedPageBreak/>
+        <w:t>Generate report</w:t>
+      </w:r>
+      <w:bookmarkEnd w:id="26"/>
+    </w:p>
+    <w:p>
+      <w:pPr>
+        <w:ind w:left="360"/>
+      </w:pPr>
+      <w:proofErr w:type="gramStart"/>
+      <w:r>
+        <w:t>Generates a report describing the pathway activity statistics.</w:t>
+      </w:r>
+      <w:proofErr w:type="gramEnd"/>
+      <w:r>
+        <w:t xml:space="preserve"> TMM generated two types of reports in a “report” folder residing in the iteration directory: the PDF file containing statistics and charts, and the “.</w:t>
+      </w:r>
+      <w:proofErr w:type="spellStart"/>
+      <w:r>
+        <w:t>xls</w:t>
+      </w:r>
+      <w:proofErr w:type="spellEnd"/>
+      <w:r>
+        <w:t xml:space="preserve">” formatted file containing PSF values of ALT and Telomerase pathways for all the samples. </w:t>
+      </w:r>
+      <w:r>
+        <w:t xml:space="preserve"> </w:t>
+      </w:r>
+      <w:r>
+        <w:t xml:space="preserve">The first page of the PDF report contains the input options, the iteration comment and the obtained statistics. The other pages contain volcano plots and boxplots (if TMM labels are supplied) for ALT and Telomerase pathways, and a 2D-plot where the Telomerase the ALT pathway PSF scores are on the x and y axis, respectively. If TMM labels were supplied, the TMM app also computes the SVM-based thresholds separating ALT from non-ALT and Telomerase from non-Telomerase samples and draws horizontal and vertical lines on the 2D plot.  </w:t>
+      </w:r>
+      <w:r>
+        <w:t>To open the report file, click the “</w:t>
       </w:r>
       <w:r>
         <w:rPr>
           <w:b/>
         </w:rPr>
-        <w:t>Add/update fold change values</w:t>
-      </w:r>
-      <w:r>
-        <w:t xml:space="preserve">” button, these fold changes are imported into </w:t>
-      </w:r>
-      <w:proofErr w:type="spellStart"/>
-      <w:r>
-        <w:t>Cytoscape</w:t>
-      </w:r>
-      <w:proofErr w:type="spellEnd"/>
-      <w:r>
-        <w:t xml:space="preserve"> and can be seen in the Node Table with separate columns for each sample. </w:t>
-      </w:r>
-    </w:p>
-    <w:p>
-      <w:pPr>
-        <w:pStyle w:val="ListParagraph"/>
-        <w:numPr>
-          <w:ilvl w:val="0"/>
-          <w:numId w:val="22"/>
-        </w:numPr>
-      </w:pPr>
-      <w:r>
-        <w:t xml:space="preserve">Performs a call to PSFC (Pathway Signal Flow Calculator) app to compute pathway PSF activity values of ALT and Telomerase pathways. The PSF algorithm computes the signal propagation from pathway inputs to the outputs (ALT and Telomerase nodes, in our case) based on fold change values and the topology of the pathway. Shortly, for each source -&gt; target interaction, it multiplies the fold change of source to the target and </w:t>
-      </w:r>
-      <w:proofErr w:type="spellStart"/>
-      <w:r>
-        <w:t>assings</w:t>
-      </w:r>
-      <w:proofErr w:type="spellEnd"/>
-      <w:r>
-        <w:t xml:space="preserve"> the product to the target, if the interaction is of “activation” type. The inverse (1/</w:t>
-      </w:r>
-      <w:proofErr w:type="spellStart"/>
-      <w:r>
-        <w:t>Source</w:t>
-      </w:r>
-      <w:r>
-        <w:rPr>
-          <w:vertAlign w:val="subscript"/>
-        </w:rPr>
-        <w:t>FC</w:t>
-      </w:r>
-      <w:proofErr w:type="spellEnd"/>
-      <w:r>
-        <w:t xml:space="preserve">) of source fold change is multiplied by the fold change of the target node if the interaction is of type “inhibition”. The interactions of type “activation” have a delta shaped edge target in the network, while the “inhibition” type has a T-shaped edge target. If the target node has multiple incoming edges, the edge signals are usually added. Some nodes, however, represent complexes, where presence of all the subunits is necessary for it to function. In this case the minimum value of incoming signals is taken. If the at least one component is enough for the target node to function, the maximum of all the incoming signals is assigned to the target node. Please, see the citation for more details. </w:t>
-      </w:r>
-    </w:p>
-    <w:p>
-      <w:pPr>
-        <w:pStyle w:val="ListParagraph"/>
-      </w:pPr>
-      <w:r>
-        <w:t>Click the “</w:t>
+        <w:t>Open</w:t>
+      </w:r>
+      <w:r>
+        <w:t>” button.</w:t>
+      </w:r>
+    </w:p>
+    <w:p>
+      <w:pPr>
+        <w:pStyle w:val="Heading3"/>
+        <w:rPr>
+          <w:color w:val="auto"/>
+        </w:rPr>
+      </w:pPr>
+      <w:bookmarkStart w:id="27" w:name="_Toc483054011"/>
+      <w:r>
+        <w:rPr>
+          <w:color w:val="auto"/>
+        </w:rPr>
+        <w:t>Run all at once</w:t>
+      </w:r>
+      <w:bookmarkEnd w:id="27"/>
+    </w:p>
+    <w:p>
+      <w:pPr>
+        <w:ind w:firstLine="720"/>
+      </w:pPr>
+      <w:r>
+        <w:t>All of the three steps above may be run with one click to the button “</w:t>
       </w:r>
       <w:r>
         <w:rPr>
           <w:b/>
         </w:rPr>
-        <w:t>Run PSF</w:t>
-      </w:r>
-      <w:r>
-        <w:t>” button to perform a call to PSFC. The PSF activity values at each node will be computed and kept in summary files in the iteration directory, as well as will be imported to the node table. Of interest are the PSF values at the “ALT” and “Telomerase” nodes, since they reflect the activity of the whole pathways. PSFC also computes significance p values for PSFs by bootstrapping. You may increase the number of bootstrap cycles to increase the power, or you may decrease the number of bootstrap cycles to make the computations faster, but at the expense of having less statistical power. The number of bootstrap cycles can be set in the “</w:t>
-      </w:r>
-      <w:r>
-        <w:rPr>
-          <w:b/>
-        </w:rPr>
-        <w:t>Bootstrap</w:t>
-      </w:r>
-      <w:r>
-        <w:t xml:space="preserve">” </w:t>
-      </w:r>
-      <w:proofErr w:type="spellStart"/>
-      <w:r>
-        <w:t>textfield</w:t>
-      </w:r>
-      <w:proofErr w:type="spellEnd"/>
-      <w:r>
-        <w:t>.</w:t>
-      </w:r>
-    </w:p>
-    <w:p>
-      <w:pPr>
-        <w:pStyle w:val="ListParagraph"/>
-        <w:numPr>
-          <w:ilvl w:val="0"/>
-          <w:numId w:val="22"/>
-        </w:numPr>
-      </w:pPr>
-      <w:r>
-        <w:t>Generates a report describing the pathway activity statistics. TMM generated two types of reports in a “report” folder residing in the iteration directory: the PDF file containing statistics and charts, and the “.</w:t>
-      </w:r>
-      <w:proofErr w:type="spellStart"/>
-      <w:r>
-        <w:t>xls</w:t>
-      </w:r>
-      <w:proofErr w:type="spellEnd"/>
-      <w:r>
-        <w:t xml:space="preserve">” formatted file containing PSF values of ALT and Telomerase pathways for all the samples. </w:t>
-      </w:r>
-      <w:r>
-        <w:t xml:space="preserve"> </w:t>
-      </w:r>
-      <w:r>
-        <w:t xml:space="preserve">The first page of the PDF report contains the input options, the iteration comment and the </w:t>
-      </w:r>
-      <w:r>
-        <w:lastRenderedPageBreak/>
-        <w:t xml:space="preserve">obtained statistics. The other pages contain volcano plots and boxplots (if TMM labels are supplied) for ALT and Telomerase pathways, and a 2D-plot where the Telomerase the ALT pathway PSF scores are on the x and y axis, respectively. If TMM labels were supplied, the TMM app also computes the SVM-based thresholds separating ALT from non-ALT and Telomerase from non-Telomerase samples and draws horizontal and vertical lines on the 2D plot.  </w:t>
-      </w:r>
-      <w:r>
-        <w:t>To open the report file, click the “</w:t>
-      </w:r>
-      <w:r>
-        <w:rPr>
-          <w:b/>
-        </w:rPr>
-        <w:t>Open</w:t>
-      </w:r>
-      <w:r>
-        <w:t>” button.</w:t>
-      </w:r>
-    </w:p>
-    <w:p>
-      <w:pPr>
-        <w:pStyle w:val="ListParagraph"/>
-        <w:numPr>
-          <w:ilvl w:val="0"/>
-          <w:numId w:val="22"/>
-        </w:numPr>
-      </w:pPr>
-      <w:r>
-        <w:t>All of the three steps above may be run with one click to the button “</w:t>
-      </w:r>
-      <w:r>
-        <w:rPr>
-          <w:b/>
-        </w:rPr>
         <w:t>Run all at once</w:t>
       </w:r>
       <w:r>
         <w:t xml:space="preserve">”. </w:t>
       </w:r>
-      <w:bookmarkStart w:id="21" w:name="h.nmx5iv8maipg" w:colFirst="0" w:colLast="0"/>
-      <w:bookmarkStart w:id="22" w:name="h.76a399gcqjtr" w:colFirst="0" w:colLast="0"/>
-      <w:bookmarkEnd w:id="21"/>
-      <w:bookmarkEnd w:id="22"/>
+      <w:bookmarkStart w:id="28" w:name="h.nmx5iv8maipg" w:colFirst="0" w:colLast="0"/>
+      <w:bookmarkStart w:id="29" w:name="h.76a399gcqjtr" w:colFirst="0" w:colLast="0"/>
+      <w:bookmarkEnd w:id="28"/>
+      <w:bookmarkEnd w:id="29"/>
     </w:p>
     <w:p>
       <w:pPr>
@@ -4676,14 +5500,14 @@
           <w:color w:val="000000" w:themeColor="text1"/>
         </w:rPr>
       </w:pPr>
-      <w:bookmarkStart w:id="23" w:name="_Toc482199810"/>
+      <w:bookmarkStart w:id="30" w:name="_Toc483054012"/>
       <w:r>
         <w:rPr>
           <w:color w:val="000000" w:themeColor="text1"/>
         </w:rPr>
         <w:t>Visualize PSF results</w:t>
       </w:r>
-      <w:bookmarkEnd w:id="23"/>
+      <w:bookmarkEnd w:id="30"/>
     </w:p>
     <w:p>
       <w:r>
@@ -4706,7 +5530,7 @@
                     <pic:cNvPicPr/>
                   </pic:nvPicPr>
                   <pic:blipFill>
-                    <a:blip r:embed="rId17"/>
+                    <a:blip r:embed="rId19"/>
                     <a:stretch>
                       <a:fillRect/>
                     </a:stretch>
@@ -4728,7 +5552,6 @@
       </w:r>
     </w:p>
     <w:p>
-      <w:bookmarkStart w:id="24" w:name="_GoBack"/>
       <w:r>
         <w:t xml:space="preserve">The PSF values are visualized in </w:t>
       </w:r>
@@ -4760,7 +5583,6 @@
       <w:r>
         <w:t xml:space="preserve">” button.  </w:t>
       </w:r>
-      <w:bookmarkEnd w:id="24"/>
       <w:r>
         <w:br w:type="page"/>
       </w:r>
@@ -4774,13 +5596,14 @@
       <w:r>
         <w:rPr>
           <w:noProof/>
+          <w:color w:val="000000" w:themeColor="text1"/>
         </w:rPr>
         <w:lastRenderedPageBreak/>
         <w:drawing>
-          <wp:inline distT="0" distB="0" distL="0" distR="0" wp14:anchorId="0D55A845" wp14:editId="2A2513BE">
-            <wp:extent cx="1641763" cy="1209720"/>
-            <wp:effectExtent l="0" t="0" r="0" b="0"/>
-            <wp:docPr id="26" name="Picture 26"/>
+          <wp:inline distT="0" distB="0" distL="0" distR="0">
+            <wp:extent cx="2202180" cy="1801449"/>
+            <wp:effectExtent l="0" t="0" r="7620" b="8890"/>
+            <wp:docPr id="3" name="Picture 3"/>
             <wp:cNvGraphicFramePr>
               <a:graphicFrameLocks xmlns:a="http://schemas.openxmlformats.org/drawingml/2006/main" noChangeAspect="1"/>
             </wp:cNvGraphicFramePr>
@@ -4788,11 +5611,17 @@
               <a:graphicData uri="http://schemas.openxmlformats.org/drawingml/2006/picture">
                 <pic:pic xmlns:pic="http://schemas.openxmlformats.org/drawingml/2006/picture">
                   <pic:nvPicPr>
-                    <pic:cNvPr id="0" name=""/>
+                    <pic:cNvPr id="0" name="tmm_logo.png"/>
                     <pic:cNvPicPr/>
                   </pic:nvPicPr>
                   <pic:blipFill>
-                    <a:blip r:embed="rId10"/>
+                    <a:blip r:embed="rId20" cstate="print">
+                      <a:extLst>
+                        <a:ext uri="{28A0092B-C50C-407E-A947-70E740481C1C}">
+                          <a14:useLocalDpi xmlns:a14="http://schemas.microsoft.com/office/drawing/2010/main" val="0"/>
+                        </a:ext>
+                      </a:extLst>
+                    </a:blip>
                     <a:stretch>
                       <a:fillRect/>
                     </a:stretch>
@@ -4800,7 +5629,7 @@
                   <pic:spPr>
                     <a:xfrm>
                       <a:off x="0" y="0"/>
-                      <a:ext cx="1639522" cy="1208069"/>
+                      <a:ext cx="2202180" cy="1801449"/>
                     </a:xfrm>
                     <a:prstGeom prst="rect">
                       <a:avLst/>
@@ -4825,7 +5654,56 @@
           <w:b/>
           <w:color w:val="000000" w:themeColor="text1"/>
         </w:rPr>
-        <w:t>The Telomere Maintenance Mechanism app</w:t>
+        <w:t>The Telomere Maintenance Mechanism</w:t>
+      </w:r>
+      <w:r>
+        <w:rPr>
+          <w:b/>
+          <w:color w:val="000000" w:themeColor="text1"/>
+        </w:rPr>
+        <w:t>s</w:t>
+      </w:r>
+      <w:r>
+        <w:rPr>
+          <w:b/>
+          <w:color w:val="000000" w:themeColor="text1"/>
+        </w:rPr>
+        <w:t xml:space="preserve"> </w:t>
+      </w:r>
+      <w:r>
+        <w:rPr>
+          <w:b/>
+          <w:color w:val="000000" w:themeColor="text1"/>
+        </w:rPr>
+        <w:t>project</w:t>
+      </w:r>
+    </w:p>
+    <w:p>
+      <w:pPr>
+        <w:rPr>
+          <w:color w:val="000000" w:themeColor="text1"/>
+        </w:rPr>
+      </w:pPr>
+      <w:r>
+        <w:rPr>
+          <w:i/>
+          <w:color w:val="000000" w:themeColor="text1"/>
+        </w:rPr>
+        <w:t xml:space="preserve">For more information, visit the project webpage: </w:t>
+      </w:r>
+      <w:hyperlink r:id="rId21" w:history="1">
+        <w:r>
+          <w:rPr>
+            <w:rStyle w:val="Hyperlink"/>
+          </w:rPr>
+          <w:t>http://big.sci.am/software/tmm/</w:t>
+        </w:r>
+      </w:hyperlink>
+      <w:r>
+        <w:rPr>
+          <w:color w:val="000000" w:themeColor="text1"/>
+        </w:rPr>
+        <w:t>.</w:t>
       </w:r>
     </w:p>
     <w:p>
@@ -4933,7 +5811,7 @@
         </w:rPr>
         <w:t xml:space="preserve">: </w:t>
       </w:r>
-      <w:hyperlink r:id="rId18" w:history="1">
+      <w:hyperlink r:id="rId22" w:history="1">
         <w:r>
           <w:rPr>
             <w:rStyle w:val="Hyperlink"/>
@@ -4977,7 +5855,7 @@
         </w:rPr>
         <w:t xml:space="preserve"> </w:t>
       </w:r>
-      <w:hyperlink r:id="rId19" w:anchor="!forum/psfc-discussion-group" w:history="1">
+      <w:hyperlink r:id="rId23" w:anchor="!forum/psfc-discussion-group" w:history="1">
         <w:r>
           <w:rPr>
             <w:rStyle w:val="Hyperlink"/>
@@ -5048,7 +5926,7 @@
           <w:color w:val="000000" w:themeColor="text1"/>
         </w:rPr>
       </w:pPr>
-      <w:hyperlink r:id="rId20" w:history="1">
+      <w:hyperlink r:id="rId24" w:history="1">
         <w:r>
           <w:rPr>
             <w:rStyle w:val="Hyperlink"/>
@@ -5229,7 +6107,7 @@
       </w:r>
     </w:p>
     <w:sectPr>
-      <w:footerReference w:type="default" r:id="rId21"/>
+      <w:footerReference w:type="default" r:id="rId25"/>
       <w:pgSz w:w="12240" w:h="15840"/>
       <w:pgMar w:top="1134" w:right="850" w:bottom="1134" w:left="1701" w:header="708" w:footer="708" w:gutter="0"/>
       <w:pgNumType w:start="0"/>
@@ -5300,7 +6178,7 @@
           <w:rPr>
             <w:noProof/>
           </w:rPr>
-          <w:t>10</w:t>
+          <w:t>1</w:t>
         </w:r>
         <w:r>
           <w:rPr>
@@ -10258,7 +11136,7 @@
 </file>
 
 <file path=customXml/itemProps2.xml><?xml version="1.0" encoding="utf-8"?>
-<ds:datastoreItem xmlns:ds="http://schemas.openxmlformats.org/officeDocument/2006/customXml" ds:itemID="{F8580ABF-2A5A-45C4-BBF9-BE24941332C7}">
+<ds:datastoreItem xmlns:ds="http://schemas.openxmlformats.org/officeDocument/2006/customXml" ds:itemID="{8677DE0B-212E-4B27-943B-27CF3C30B759}">
   <ds:schemaRefs>
     <ds:schemaRef ds:uri="http://schemas.openxmlformats.org/officeDocument/2006/bibliography"/>
   </ds:schemaRefs>

</xml_diff>